<commit_message>
ADD USER MANUAL AND DEMO
</commit_message>
<xml_diff>
--- a/Nhom 5_TH1/Bai 1/HuongDanSuDung_BaiTH1_Cau1.docx
+++ b/Nhom 5_TH1/Bai 1/HuongDanSuDung_BaiTH1_Cau1.docx
@@ -4,6 +4,7 @@
   <w:body>
     <w:p>
       <w:pPr>
+        <w:spacing w:after="240"/>
         <w:jc w:val="center"/>
         <w:rPr>
           <w:b/>
@@ -29,6 +30,1936 @@
           <w:szCs w:val="28"/>
         </w:rPr>
         <w:t xml:space="preserve"> BÀI TH 1 – CÂU 1</w:t>
+      </w:r>
+    </w:p>
+    <w:p>
+      <w:pPr>
+        <w:jc w:val="center"/>
+        <w:rPr>
+          <w:b/>
+          <w:bCs/>
+          <w:sz w:val="28"/>
+          <w:szCs w:val="28"/>
+        </w:rPr>
+      </w:pPr>
+      <w:r>
+        <w:rPr>
+          <w:b/>
+          <w:bCs/>
+          <w:sz w:val="28"/>
+          <w:szCs w:val="28"/>
+        </w:rPr>
+        <w:t>NHÓM 5 – LỚP</w:t>
+      </w:r>
+      <w:r>
+        <w:t xml:space="preserve"> </w:t>
+      </w:r>
+      <w:r>
+        <w:rPr>
+          <w:b/>
+          <w:bCs/>
+          <w:sz w:val="28"/>
+          <w:szCs w:val="28"/>
+        </w:rPr>
+        <w:t>IT003.L21.VB2</w:t>
+      </w:r>
+    </w:p>
+    <w:p>
+      <w:pPr>
+        <w:spacing w:line="360" w:lineRule="auto"/>
+        <w:jc w:val="center"/>
+        <w:rPr>
+          <w:b/>
+          <w:sz w:val="26"/>
+          <w:szCs w:val="26"/>
+        </w:rPr>
+      </w:pPr>
+    </w:p>
+    <w:p>
+      <w:pPr>
+        <w:spacing w:after="240"/>
+        <w:jc w:val="both"/>
+        <w:rPr>
+          <w:b/>
+          <w:sz w:val="26"/>
+          <w:szCs w:val="26"/>
+          <w:u w:val="single"/>
+        </w:rPr>
+      </w:pPr>
+      <w:r>
+        <w:rPr>
+          <w:b/>
+          <w:sz w:val="26"/>
+          <w:szCs w:val="26"/>
+          <w:u w:val="single"/>
+        </w:rPr>
+        <w:t>ĐỀ BÀI:</w:t>
+      </w:r>
+    </w:p>
+    <w:p>
+      <w:pPr>
+        <w:spacing w:line="360" w:lineRule="auto"/>
+        <w:rPr>
+          <w:sz w:val="26"/>
+          <w:szCs w:val="26"/>
+        </w:rPr>
+      </w:pPr>
+      <w:r>
+        <w:rPr>
+          <w:b/>
+          <w:sz w:val="26"/>
+          <w:szCs w:val="26"/>
+        </w:rPr>
+        <w:t>Bài 1</w:t>
+      </w:r>
+      <w:r>
+        <w:rPr>
+          <w:sz w:val="26"/>
+          <w:szCs w:val="26"/>
+        </w:rPr>
+        <w:t>: Nh</w:t>
+      </w:r>
+      <w:r>
+        <w:rPr>
+          <w:sz w:val="26"/>
+          <w:szCs w:val="26"/>
+        </w:rPr>
+        <w:t>ậ</w:t>
+      </w:r>
+      <w:r>
+        <w:rPr>
+          <w:sz w:val="26"/>
+          <w:szCs w:val="26"/>
+        </w:rPr>
+        <w:t>p m</w:t>
+      </w:r>
+      <w:r>
+        <w:rPr>
+          <w:sz w:val="26"/>
+          <w:szCs w:val="26"/>
+        </w:rPr>
+        <w:t>ả</w:t>
+      </w:r>
+      <w:r>
+        <w:rPr>
+          <w:sz w:val="26"/>
+          <w:szCs w:val="26"/>
+        </w:rPr>
+        <w:t>ng 1 chi</w:t>
+      </w:r>
+      <w:r>
+        <w:rPr>
+          <w:sz w:val="26"/>
+          <w:szCs w:val="26"/>
+        </w:rPr>
+        <w:t>ề</w:t>
+      </w:r>
+      <w:r>
+        <w:rPr>
+          <w:sz w:val="26"/>
+          <w:szCs w:val="26"/>
+        </w:rPr>
+        <w:t>u c</w:t>
+      </w:r>
+      <w:r>
+        <w:rPr>
+          <w:sz w:val="26"/>
+          <w:szCs w:val="26"/>
+        </w:rPr>
+        <w:t>ó</w:t>
+      </w:r>
+      <w:r>
+        <w:rPr>
+          <w:sz w:val="26"/>
+          <w:szCs w:val="26"/>
+        </w:rPr>
+        <w:t xml:space="preserve"> N ph</w:t>
+      </w:r>
+      <w:r>
+        <w:rPr>
+          <w:sz w:val="26"/>
+          <w:szCs w:val="26"/>
+        </w:rPr>
+        <w:t>ầ</w:t>
+      </w:r>
+      <w:r>
+        <w:rPr>
+          <w:sz w:val="26"/>
+          <w:szCs w:val="26"/>
+        </w:rPr>
+        <w:t>n t</w:t>
+      </w:r>
+      <w:r>
+        <w:rPr>
+          <w:sz w:val="26"/>
+          <w:szCs w:val="26"/>
+        </w:rPr>
+        <w:t>ử</w:t>
+      </w:r>
+      <w:r>
+        <w:rPr>
+          <w:sz w:val="26"/>
+          <w:szCs w:val="26"/>
+        </w:rPr>
+        <w:t>, m</w:t>
+      </w:r>
+      <w:r>
+        <w:rPr>
+          <w:sz w:val="26"/>
+          <w:szCs w:val="26"/>
+        </w:rPr>
+        <w:t>ỗi</w:t>
+      </w:r>
+      <w:r>
+        <w:rPr>
+          <w:sz w:val="26"/>
+          <w:szCs w:val="26"/>
+        </w:rPr>
+        <w:t xml:space="preserve"> ph</w:t>
+      </w:r>
+      <w:r>
+        <w:rPr>
+          <w:sz w:val="26"/>
+          <w:szCs w:val="26"/>
+        </w:rPr>
+        <w:t>ầ</w:t>
+      </w:r>
+      <w:r>
+        <w:rPr>
+          <w:sz w:val="26"/>
+          <w:szCs w:val="26"/>
+        </w:rPr>
+        <w:t>n t</w:t>
+      </w:r>
+      <w:r>
+        <w:rPr>
+          <w:sz w:val="26"/>
+          <w:szCs w:val="26"/>
+        </w:rPr>
+        <w:t>ử</w:t>
+      </w:r>
+      <w:r>
+        <w:rPr>
+          <w:sz w:val="26"/>
+          <w:szCs w:val="26"/>
+        </w:rPr>
+        <w:t xml:space="preserve"> c</w:t>
+      </w:r>
+      <w:r>
+        <w:rPr>
+          <w:sz w:val="26"/>
+          <w:szCs w:val="26"/>
+        </w:rPr>
+        <w:t>ó</w:t>
+      </w:r>
+      <w:r>
+        <w:rPr>
+          <w:sz w:val="26"/>
+          <w:szCs w:val="26"/>
+        </w:rPr>
+        <w:t xml:space="preserve"> ki</w:t>
+      </w:r>
+      <w:r>
+        <w:rPr>
+          <w:sz w:val="26"/>
+          <w:szCs w:val="26"/>
+        </w:rPr>
+        <w:t>ể</w:t>
+      </w:r>
+      <w:r>
+        <w:rPr>
+          <w:sz w:val="26"/>
+          <w:szCs w:val="26"/>
+        </w:rPr>
+        <w:t>u d</w:t>
+      </w:r>
+      <w:r>
+        <w:rPr>
+          <w:sz w:val="26"/>
+          <w:szCs w:val="26"/>
+        </w:rPr>
+        <w:t>ữ</w:t>
+      </w:r>
+      <w:r>
+        <w:rPr>
+          <w:sz w:val="26"/>
+          <w:szCs w:val="26"/>
+        </w:rPr>
+        <w:t xml:space="preserve"> li</w:t>
+      </w:r>
+      <w:r>
+        <w:rPr>
+          <w:sz w:val="26"/>
+          <w:szCs w:val="26"/>
+        </w:rPr>
+        <w:t>ệ</w:t>
+      </w:r>
+      <w:r>
+        <w:rPr>
+          <w:sz w:val="26"/>
+          <w:szCs w:val="26"/>
+        </w:rPr>
+        <w:t>u l</w:t>
+      </w:r>
+      <w:r>
+        <w:rPr>
+          <w:sz w:val="26"/>
+          <w:szCs w:val="26"/>
+        </w:rPr>
+        <w:t>à</w:t>
+      </w:r>
+      <w:r>
+        <w:rPr>
+          <w:sz w:val="26"/>
+          <w:szCs w:val="26"/>
+        </w:rPr>
+        <w:t xml:space="preserve"> 1 s</w:t>
+      </w:r>
+      <w:r>
+        <w:rPr>
+          <w:sz w:val="26"/>
+          <w:szCs w:val="26"/>
+        </w:rPr>
+        <w:t>ố</w:t>
+      </w:r>
+      <w:r>
+        <w:rPr>
+          <w:sz w:val="26"/>
+          <w:szCs w:val="26"/>
+        </w:rPr>
+        <w:t xml:space="preserve"> nguy</w:t>
+      </w:r>
+      <w:r>
+        <w:rPr>
+          <w:sz w:val="26"/>
+          <w:szCs w:val="26"/>
+        </w:rPr>
+        <w:t>ê</w:t>
+      </w:r>
+      <w:r>
+        <w:rPr>
+          <w:sz w:val="26"/>
+          <w:szCs w:val="26"/>
+        </w:rPr>
+        <w:t>n. H</w:t>
+      </w:r>
+      <w:r>
+        <w:rPr>
+          <w:sz w:val="26"/>
+          <w:szCs w:val="26"/>
+        </w:rPr>
+        <w:t>ã</w:t>
+      </w:r>
+      <w:r>
+        <w:rPr>
+          <w:sz w:val="26"/>
+          <w:szCs w:val="26"/>
+        </w:rPr>
+        <w:t>y th</w:t>
+      </w:r>
+      <w:r>
+        <w:rPr>
+          <w:sz w:val="26"/>
+          <w:szCs w:val="26"/>
+        </w:rPr>
+        <w:t>ự</w:t>
+      </w:r>
+      <w:r>
+        <w:rPr>
+          <w:sz w:val="26"/>
+          <w:szCs w:val="26"/>
+        </w:rPr>
+        <w:t>c hi</w:t>
+      </w:r>
+      <w:r>
+        <w:rPr>
+          <w:sz w:val="26"/>
+          <w:szCs w:val="26"/>
+        </w:rPr>
+        <w:t>ệ</w:t>
+      </w:r>
+      <w:r>
+        <w:rPr>
+          <w:sz w:val="26"/>
+          <w:szCs w:val="26"/>
+        </w:rPr>
+        <w:t>n c</w:t>
+      </w:r>
+      <w:r>
+        <w:rPr>
+          <w:sz w:val="26"/>
+          <w:szCs w:val="26"/>
+        </w:rPr>
+        <w:t>á</w:t>
+      </w:r>
+      <w:r>
+        <w:rPr>
+          <w:sz w:val="26"/>
+          <w:szCs w:val="26"/>
+        </w:rPr>
+        <w:t>c y</w:t>
+      </w:r>
+      <w:r>
+        <w:rPr>
+          <w:sz w:val="26"/>
+          <w:szCs w:val="26"/>
+        </w:rPr>
+        <w:t>ê</w:t>
+      </w:r>
+      <w:r>
+        <w:rPr>
+          <w:sz w:val="26"/>
+          <w:szCs w:val="26"/>
+        </w:rPr>
+        <w:t>u c</w:t>
+      </w:r>
+      <w:r>
+        <w:rPr>
+          <w:sz w:val="26"/>
+          <w:szCs w:val="26"/>
+        </w:rPr>
+        <w:t>ầ</w:t>
+      </w:r>
+      <w:r>
+        <w:rPr>
+          <w:sz w:val="26"/>
+          <w:szCs w:val="26"/>
+        </w:rPr>
+        <w:t>u sau b</w:t>
+      </w:r>
+      <w:r>
+        <w:rPr>
+          <w:sz w:val="26"/>
+          <w:szCs w:val="26"/>
+        </w:rPr>
+        <w:t>ằ</w:t>
+      </w:r>
+      <w:r>
+        <w:rPr>
+          <w:sz w:val="26"/>
+          <w:szCs w:val="26"/>
+        </w:rPr>
+        <w:t>ng ng</w:t>
+      </w:r>
+      <w:r>
+        <w:rPr>
+          <w:sz w:val="26"/>
+          <w:szCs w:val="26"/>
+        </w:rPr>
+        <w:t>ô</w:t>
+      </w:r>
+      <w:r>
+        <w:rPr>
+          <w:sz w:val="26"/>
+          <w:szCs w:val="26"/>
+        </w:rPr>
+        <w:t>n ng</w:t>
+      </w:r>
+      <w:r>
+        <w:rPr>
+          <w:sz w:val="26"/>
+          <w:szCs w:val="26"/>
+        </w:rPr>
+        <w:t>ữ</w:t>
+      </w:r>
+      <w:r>
+        <w:rPr>
+          <w:sz w:val="26"/>
+          <w:szCs w:val="26"/>
+        </w:rPr>
+        <w:t xml:space="preserve"> l</w:t>
+      </w:r>
+      <w:r>
+        <w:rPr>
+          <w:sz w:val="26"/>
+          <w:szCs w:val="26"/>
+        </w:rPr>
+        <w:t>ậ</w:t>
+      </w:r>
+      <w:r>
+        <w:rPr>
+          <w:sz w:val="26"/>
+          <w:szCs w:val="26"/>
+        </w:rPr>
+        <w:t>p tr</w:t>
+      </w:r>
+      <w:r>
+        <w:rPr>
+          <w:sz w:val="26"/>
+          <w:szCs w:val="26"/>
+        </w:rPr>
+        <w:t>ì</w:t>
+      </w:r>
+      <w:r>
+        <w:rPr>
+          <w:sz w:val="26"/>
+          <w:szCs w:val="26"/>
+        </w:rPr>
+        <w:t>nh C.</w:t>
+      </w:r>
+    </w:p>
+    <w:p>
+      <w:pPr>
+        <w:numPr>
+          <w:ilvl w:val="0"/>
+          <w:numId w:val="22"/>
+        </w:numPr>
+        <w:spacing w:line="360" w:lineRule="auto"/>
+        <w:rPr>
+          <w:sz w:val="26"/>
+          <w:szCs w:val="26"/>
+        </w:rPr>
+      </w:pPr>
+      <w:r>
+        <w:rPr>
+          <w:sz w:val="26"/>
+          <w:szCs w:val="26"/>
+        </w:rPr>
+        <w:t>Xu</w:t>
+      </w:r>
+      <w:r>
+        <w:rPr>
+          <w:sz w:val="26"/>
+          <w:szCs w:val="26"/>
+        </w:rPr>
+        <w:t>ấ</w:t>
+      </w:r>
+      <w:r>
+        <w:rPr>
+          <w:sz w:val="26"/>
+          <w:szCs w:val="26"/>
+        </w:rPr>
+        <w:t>t m</w:t>
+      </w:r>
+      <w:r>
+        <w:rPr>
+          <w:sz w:val="26"/>
+          <w:szCs w:val="26"/>
+        </w:rPr>
+        <w:t>ả</w:t>
+      </w:r>
+      <w:r>
+        <w:rPr>
+          <w:sz w:val="26"/>
+          <w:szCs w:val="26"/>
+        </w:rPr>
+        <w:t>ng 1 chi</w:t>
+      </w:r>
+      <w:r>
+        <w:rPr>
+          <w:sz w:val="26"/>
+          <w:szCs w:val="26"/>
+        </w:rPr>
+        <w:t>ề</w:t>
+      </w:r>
+      <w:r>
+        <w:rPr>
+          <w:sz w:val="26"/>
+          <w:szCs w:val="26"/>
+        </w:rPr>
+        <w:t>u n</w:t>
+      </w:r>
+      <w:r>
+        <w:rPr>
+          <w:sz w:val="26"/>
+          <w:szCs w:val="26"/>
+        </w:rPr>
+        <w:t>ó</w:t>
+      </w:r>
+      <w:r>
+        <w:rPr>
+          <w:sz w:val="26"/>
+          <w:szCs w:val="26"/>
+        </w:rPr>
+        <w:t>i tr</w:t>
+      </w:r>
+      <w:r>
+        <w:rPr>
+          <w:sz w:val="26"/>
+          <w:szCs w:val="26"/>
+        </w:rPr>
+        <w:t>ê</w:t>
+      </w:r>
+      <w:r>
+        <w:rPr>
+          <w:sz w:val="26"/>
+          <w:szCs w:val="26"/>
+        </w:rPr>
+        <w:t>n ra m</w:t>
+      </w:r>
+      <w:r>
+        <w:rPr>
+          <w:sz w:val="26"/>
+          <w:szCs w:val="26"/>
+        </w:rPr>
+        <w:t>à</w:t>
+      </w:r>
+      <w:r>
+        <w:rPr>
+          <w:sz w:val="26"/>
+          <w:szCs w:val="26"/>
+        </w:rPr>
+        <w:t>n hình.</w:t>
+      </w:r>
+    </w:p>
+    <w:p>
+      <w:pPr>
+        <w:numPr>
+          <w:ilvl w:val="0"/>
+          <w:numId w:val="22"/>
+        </w:numPr>
+        <w:spacing w:line="360" w:lineRule="auto"/>
+        <w:rPr>
+          <w:sz w:val="26"/>
+          <w:szCs w:val="26"/>
+        </w:rPr>
+      </w:pPr>
+      <w:r>
+        <w:rPr>
+          <w:sz w:val="26"/>
+          <w:szCs w:val="26"/>
+        </w:rPr>
+        <w:t>Xo</w:t>
+      </w:r>
+      <w:r>
+        <w:rPr>
+          <w:sz w:val="26"/>
+          <w:szCs w:val="26"/>
+        </w:rPr>
+        <w:t>á</w:t>
+      </w:r>
+      <w:r>
+        <w:rPr>
+          <w:sz w:val="26"/>
+          <w:szCs w:val="26"/>
+        </w:rPr>
+        <w:t xml:space="preserve"> 1 ph</w:t>
+      </w:r>
+      <w:r>
+        <w:rPr>
+          <w:sz w:val="26"/>
+          <w:szCs w:val="26"/>
+        </w:rPr>
+        <w:t>ầ</w:t>
+      </w:r>
+      <w:r>
+        <w:rPr>
+          <w:sz w:val="26"/>
+          <w:szCs w:val="26"/>
+        </w:rPr>
+        <w:t>n t</w:t>
+      </w:r>
+      <w:r>
+        <w:rPr>
+          <w:sz w:val="26"/>
+          <w:szCs w:val="26"/>
+        </w:rPr>
+        <w:t>ử</w:t>
+      </w:r>
+      <w:r>
+        <w:rPr>
+          <w:sz w:val="26"/>
+          <w:szCs w:val="26"/>
+        </w:rPr>
+        <w:t xml:space="preserve"> t</w:t>
+      </w:r>
+      <w:r>
+        <w:rPr>
+          <w:sz w:val="26"/>
+          <w:szCs w:val="26"/>
+        </w:rPr>
+        <w:t>ạ</w:t>
+      </w:r>
+      <w:r>
+        <w:rPr>
+          <w:sz w:val="26"/>
+          <w:szCs w:val="26"/>
+        </w:rPr>
+        <w:t>i ch</w:t>
+      </w:r>
+      <w:r>
+        <w:rPr>
+          <w:sz w:val="26"/>
+          <w:szCs w:val="26"/>
+        </w:rPr>
+        <w:t>ỉ</w:t>
+      </w:r>
+      <w:r>
+        <w:rPr>
+          <w:sz w:val="26"/>
+          <w:szCs w:val="26"/>
+        </w:rPr>
+        <w:t xml:space="preserve"> s</w:t>
+      </w:r>
+      <w:r>
+        <w:rPr>
+          <w:sz w:val="26"/>
+          <w:szCs w:val="26"/>
+        </w:rPr>
+        <w:t>ố</w:t>
+      </w:r>
+      <w:r>
+        <w:rPr>
+          <w:sz w:val="26"/>
+          <w:szCs w:val="26"/>
+        </w:rPr>
+        <w:t xml:space="preserve"> K trong m</w:t>
+      </w:r>
+      <w:r>
+        <w:rPr>
+          <w:sz w:val="26"/>
+          <w:szCs w:val="26"/>
+        </w:rPr>
+        <w:t>ả</w:t>
+      </w:r>
+      <w:r>
+        <w:rPr>
+          <w:sz w:val="26"/>
+          <w:szCs w:val="26"/>
+        </w:rPr>
+        <w:t>ng.</w:t>
+      </w:r>
+    </w:p>
+    <w:p>
+      <w:pPr>
+        <w:numPr>
+          <w:ilvl w:val="0"/>
+          <w:numId w:val="22"/>
+        </w:numPr>
+        <w:spacing w:line="360" w:lineRule="auto"/>
+        <w:rPr>
+          <w:sz w:val="26"/>
+          <w:szCs w:val="26"/>
+        </w:rPr>
+      </w:pPr>
+      <w:r>
+        <w:rPr>
+          <w:sz w:val="26"/>
+          <w:szCs w:val="26"/>
+        </w:rPr>
+        <w:t>Li</w:t>
+      </w:r>
+      <w:r>
+        <w:rPr>
+          <w:sz w:val="26"/>
+          <w:szCs w:val="26"/>
+        </w:rPr>
+        <w:t>ệ</w:t>
+      </w:r>
+      <w:r>
+        <w:rPr>
+          <w:sz w:val="26"/>
+          <w:szCs w:val="26"/>
+        </w:rPr>
+        <w:t>t k</w:t>
+      </w:r>
+      <w:r>
+        <w:rPr>
+          <w:sz w:val="26"/>
+          <w:szCs w:val="26"/>
+        </w:rPr>
+        <w:t>ê</w:t>
+      </w:r>
+      <w:r>
+        <w:rPr>
+          <w:sz w:val="26"/>
+          <w:szCs w:val="26"/>
+        </w:rPr>
+        <w:t xml:space="preserve"> nh</w:t>
+      </w:r>
+      <w:r>
+        <w:rPr>
+          <w:sz w:val="26"/>
+          <w:szCs w:val="26"/>
+        </w:rPr>
+        <w:t>ữ</w:t>
+      </w:r>
+      <w:r>
+        <w:rPr>
+          <w:sz w:val="26"/>
+          <w:szCs w:val="26"/>
+        </w:rPr>
+        <w:t>ng ph</w:t>
+      </w:r>
+      <w:r>
+        <w:rPr>
+          <w:sz w:val="26"/>
+          <w:szCs w:val="26"/>
+        </w:rPr>
+        <w:t>ầ</w:t>
+      </w:r>
+      <w:r>
+        <w:rPr>
+          <w:sz w:val="26"/>
+          <w:szCs w:val="26"/>
+        </w:rPr>
+        <w:t>n t</w:t>
+      </w:r>
+      <w:r>
+        <w:rPr>
+          <w:sz w:val="26"/>
+          <w:szCs w:val="26"/>
+        </w:rPr>
+        <w:t>ử</w:t>
+      </w:r>
+      <w:r>
+        <w:rPr>
+          <w:sz w:val="26"/>
+          <w:szCs w:val="26"/>
+        </w:rPr>
+        <w:t xml:space="preserve"> mang gi</w:t>
+      </w:r>
+      <w:r>
+        <w:rPr>
+          <w:sz w:val="26"/>
+          <w:szCs w:val="26"/>
+        </w:rPr>
+        <w:t>á</w:t>
+      </w:r>
+      <w:r>
+        <w:rPr>
+          <w:sz w:val="26"/>
+          <w:szCs w:val="26"/>
+        </w:rPr>
+        <w:t xml:space="preserve"> tr</w:t>
+      </w:r>
+      <w:r>
+        <w:rPr>
+          <w:sz w:val="26"/>
+          <w:szCs w:val="26"/>
+        </w:rPr>
+        <w:t>ị</w:t>
+      </w:r>
+      <w:r>
+        <w:rPr>
+          <w:sz w:val="26"/>
+          <w:szCs w:val="26"/>
+        </w:rPr>
+        <w:t xml:space="preserve"> l</w:t>
+      </w:r>
+      <w:r>
+        <w:rPr>
+          <w:sz w:val="26"/>
+          <w:szCs w:val="26"/>
+        </w:rPr>
+        <w:t>ớ</w:t>
+      </w:r>
+      <w:r>
+        <w:rPr>
+          <w:sz w:val="26"/>
+          <w:szCs w:val="26"/>
+        </w:rPr>
+        <w:t>n nh</w:t>
+      </w:r>
+      <w:r>
+        <w:rPr>
+          <w:sz w:val="26"/>
+          <w:szCs w:val="26"/>
+        </w:rPr>
+        <w:t>ấ</w:t>
+      </w:r>
+      <w:r>
+        <w:rPr>
+          <w:sz w:val="26"/>
+          <w:szCs w:val="26"/>
+        </w:rPr>
+        <w:t>t trong m</w:t>
+      </w:r>
+      <w:r>
+        <w:rPr>
+          <w:sz w:val="26"/>
+          <w:szCs w:val="26"/>
+        </w:rPr>
+        <w:t>ả</w:t>
+      </w:r>
+      <w:r>
+        <w:rPr>
+          <w:sz w:val="26"/>
+          <w:szCs w:val="26"/>
+        </w:rPr>
+        <w:t>ng</w:t>
+      </w:r>
+    </w:p>
+    <w:p>
+      <w:pPr>
+        <w:numPr>
+          <w:ilvl w:val="0"/>
+          <w:numId w:val="22"/>
+        </w:numPr>
+        <w:spacing w:line="360" w:lineRule="auto"/>
+        <w:rPr>
+          <w:sz w:val="26"/>
+          <w:szCs w:val="26"/>
+        </w:rPr>
+      </w:pPr>
+      <w:r>
+        <w:rPr>
+          <w:sz w:val="26"/>
+          <w:szCs w:val="26"/>
+        </w:rPr>
+        <w:t>Li</w:t>
+      </w:r>
+      <w:r>
+        <w:rPr>
+          <w:sz w:val="26"/>
+          <w:szCs w:val="26"/>
+        </w:rPr>
+        <w:t>ệ</w:t>
+      </w:r>
+      <w:r>
+        <w:rPr>
+          <w:sz w:val="26"/>
+          <w:szCs w:val="26"/>
+        </w:rPr>
+        <w:t>t k</w:t>
+      </w:r>
+      <w:r>
+        <w:rPr>
+          <w:sz w:val="26"/>
+          <w:szCs w:val="26"/>
+        </w:rPr>
+        <w:t>ê</w:t>
+      </w:r>
+      <w:r>
+        <w:rPr>
+          <w:sz w:val="26"/>
+          <w:szCs w:val="26"/>
+        </w:rPr>
+        <w:t xml:space="preserve"> nh</w:t>
+      </w:r>
+      <w:r>
+        <w:rPr>
+          <w:sz w:val="26"/>
+          <w:szCs w:val="26"/>
+        </w:rPr>
+        <w:t>ữ</w:t>
+      </w:r>
+      <w:r>
+        <w:rPr>
+          <w:sz w:val="26"/>
+          <w:szCs w:val="26"/>
+        </w:rPr>
+        <w:t>ng ph</w:t>
+      </w:r>
+      <w:r>
+        <w:rPr>
+          <w:sz w:val="26"/>
+          <w:szCs w:val="26"/>
+        </w:rPr>
+        <w:t>ầ</w:t>
+      </w:r>
+      <w:r>
+        <w:rPr>
+          <w:sz w:val="26"/>
+          <w:szCs w:val="26"/>
+        </w:rPr>
+        <w:t>n t</w:t>
+      </w:r>
+      <w:r>
+        <w:rPr>
+          <w:sz w:val="26"/>
+          <w:szCs w:val="26"/>
+        </w:rPr>
+        <w:t>ử</w:t>
+      </w:r>
+      <w:r>
+        <w:rPr>
+          <w:sz w:val="26"/>
+          <w:szCs w:val="26"/>
+        </w:rPr>
+        <w:t xml:space="preserve"> mang gi</w:t>
+      </w:r>
+      <w:r>
+        <w:rPr>
+          <w:sz w:val="26"/>
+          <w:szCs w:val="26"/>
+        </w:rPr>
+        <w:t>á</w:t>
+      </w:r>
+      <w:r>
+        <w:rPr>
+          <w:sz w:val="26"/>
+          <w:szCs w:val="26"/>
+        </w:rPr>
+        <w:t xml:space="preserve"> tr</w:t>
+      </w:r>
+      <w:r>
+        <w:rPr>
+          <w:sz w:val="26"/>
+          <w:szCs w:val="26"/>
+        </w:rPr>
+        <w:t>ị</w:t>
+      </w:r>
+      <w:r>
+        <w:rPr>
+          <w:sz w:val="26"/>
+          <w:szCs w:val="26"/>
+        </w:rPr>
+        <w:t xml:space="preserve"> nh</w:t>
+      </w:r>
+      <w:r>
+        <w:rPr>
+          <w:sz w:val="26"/>
+          <w:szCs w:val="26"/>
+        </w:rPr>
+        <w:t>ỏ</w:t>
+      </w:r>
+      <w:r>
+        <w:rPr>
+          <w:sz w:val="26"/>
+          <w:szCs w:val="26"/>
+        </w:rPr>
+        <w:t xml:space="preserve"> nh</w:t>
+      </w:r>
+      <w:r>
+        <w:rPr>
+          <w:sz w:val="26"/>
+          <w:szCs w:val="26"/>
+        </w:rPr>
+        <w:t>ấ</w:t>
+      </w:r>
+      <w:r>
+        <w:rPr>
+          <w:sz w:val="26"/>
+          <w:szCs w:val="26"/>
+        </w:rPr>
+        <w:t>t trong m</w:t>
+      </w:r>
+      <w:r>
+        <w:rPr>
+          <w:sz w:val="26"/>
+          <w:szCs w:val="26"/>
+        </w:rPr>
+        <w:t>ả</w:t>
+      </w:r>
+      <w:r>
+        <w:rPr>
+          <w:sz w:val="26"/>
+          <w:szCs w:val="26"/>
+        </w:rPr>
+        <w:t>ng</w:t>
+      </w:r>
+    </w:p>
+    <w:p>
+      <w:pPr>
+        <w:numPr>
+          <w:ilvl w:val="0"/>
+          <w:numId w:val="22"/>
+        </w:numPr>
+        <w:spacing w:line="360" w:lineRule="auto"/>
+        <w:rPr>
+          <w:sz w:val="26"/>
+          <w:szCs w:val="26"/>
+        </w:rPr>
+      </w:pPr>
+      <w:r>
+        <w:rPr>
+          <w:sz w:val="26"/>
+          <w:szCs w:val="26"/>
+        </w:rPr>
+        <w:t>Đế</w:t>
+      </w:r>
+      <w:r>
+        <w:rPr>
+          <w:sz w:val="26"/>
+          <w:szCs w:val="26"/>
+        </w:rPr>
+        <w:t>m s</w:t>
+      </w:r>
+      <w:r>
+        <w:rPr>
+          <w:sz w:val="26"/>
+          <w:szCs w:val="26"/>
+        </w:rPr>
+        <w:t>ố</w:t>
+      </w:r>
+      <w:r>
+        <w:rPr>
+          <w:sz w:val="26"/>
+          <w:szCs w:val="26"/>
+        </w:rPr>
+        <w:t xml:space="preserve"> ph</w:t>
+      </w:r>
+      <w:r>
+        <w:rPr>
+          <w:sz w:val="26"/>
+          <w:szCs w:val="26"/>
+        </w:rPr>
+        <w:t>ầ</w:t>
+      </w:r>
+      <w:r>
+        <w:rPr>
+          <w:sz w:val="26"/>
+          <w:szCs w:val="26"/>
+        </w:rPr>
+        <w:t>n t</w:t>
+      </w:r>
+      <w:r>
+        <w:rPr>
+          <w:sz w:val="26"/>
+          <w:szCs w:val="26"/>
+        </w:rPr>
+        <w:t>ử</w:t>
+      </w:r>
+      <w:r>
+        <w:rPr>
+          <w:sz w:val="26"/>
+          <w:szCs w:val="26"/>
+        </w:rPr>
+        <w:t xml:space="preserve"> c</w:t>
+      </w:r>
+      <w:r>
+        <w:rPr>
+          <w:sz w:val="26"/>
+          <w:szCs w:val="26"/>
+        </w:rPr>
+        <w:t>ó</w:t>
+      </w:r>
+      <w:r>
+        <w:rPr>
+          <w:sz w:val="26"/>
+          <w:szCs w:val="26"/>
+        </w:rPr>
+        <w:t xml:space="preserve"> gi</w:t>
+      </w:r>
+      <w:r>
+        <w:rPr>
+          <w:sz w:val="26"/>
+          <w:szCs w:val="26"/>
+        </w:rPr>
+        <w:t>á</w:t>
+      </w:r>
+      <w:r>
+        <w:rPr>
+          <w:sz w:val="26"/>
+          <w:szCs w:val="26"/>
+        </w:rPr>
+        <w:t xml:space="preserve"> tr</w:t>
+      </w:r>
+      <w:r>
+        <w:rPr>
+          <w:sz w:val="26"/>
+          <w:szCs w:val="26"/>
+        </w:rPr>
+        <w:t>ị</w:t>
+      </w:r>
+      <w:r>
+        <w:rPr>
+          <w:sz w:val="26"/>
+          <w:szCs w:val="26"/>
+        </w:rPr>
+        <w:t xml:space="preserve"> </w:t>
+      </w:r>
+      <w:r>
+        <w:rPr>
+          <w:sz w:val="26"/>
+          <w:szCs w:val="26"/>
+        </w:rPr>
+        <w:t>â</w:t>
+      </w:r>
+      <w:r>
+        <w:rPr>
+          <w:sz w:val="26"/>
+          <w:szCs w:val="26"/>
+        </w:rPr>
+        <w:t>m trong m</w:t>
+      </w:r>
+      <w:r>
+        <w:rPr>
+          <w:sz w:val="26"/>
+          <w:szCs w:val="26"/>
+        </w:rPr>
+        <w:t>ả</w:t>
+      </w:r>
+      <w:r>
+        <w:rPr>
+          <w:sz w:val="26"/>
+          <w:szCs w:val="26"/>
+        </w:rPr>
+        <w:t>ng</w:t>
+      </w:r>
+    </w:p>
+    <w:p>
+      <w:pPr>
+        <w:numPr>
+          <w:ilvl w:val="0"/>
+          <w:numId w:val="22"/>
+        </w:numPr>
+        <w:spacing w:line="360" w:lineRule="auto"/>
+        <w:rPr>
+          <w:sz w:val="26"/>
+          <w:szCs w:val="26"/>
+        </w:rPr>
+      </w:pPr>
+      <w:r>
+        <w:rPr>
+          <w:sz w:val="26"/>
+          <w:szCs w:val="26"/>
+        </w:rPr>
+        <w:t>Cho bi</w:t>
+      </w:r>
+      <w:r>
+        <w:rPr>
+          <w:sz w:val="26"/>
+          <w:szCs w:val="26"/>
+        </w:rPr>
+        <w:t>ế</w:t>
+      </w:r>
+      <w:r>
+        <w:rPr>
+          <w:sz w:val="26"/>
+          <w:szCs w:val="26"/>
+        </w:rPr>
+        <w:t>t gi</w:t>
+      </w:r>
+      <w:r>
+        <w:rPr>
+          <w:sz w:val="26"/>
+          <w:szCs w:val="26"/>
+        </w:rPr>
+        <w:t>á</w:t>
+      </w:r>
+      <w:r>
+        <w:rPr>
+          <w:sz w:val="26"/>
+          <w:szCs w:val="26"/>
+        </w:rPr>
+        <w:t xml:space="preserve"> tr</w:t>
+      </w:r>
+      <w:r>
+        <w:rPr>
+          <w:sz w:val="26"/>
+          <w:szCs w:val="26"/>
+        </w:rPr>
+        <w:t>ị</w:t>
+      </w:r>
+      <w:r>
+        <w:rPr>
+          <w:sz w:val="26"/>
+          <w:szCs w:val="26"/>
+        </w:rPr>
+        <w:t xml:space="preserve"> </w:t>
+      </w:r>
+      <w:r>
+        <w:rPr>
+          <w:sz w:val="26"/>
+          <w:szCs w:val="26"/>
+        </w:rPr>
+        <w:t>â</w:t>
+      </w:r>
+      <w:r>
+        <w:rPr>
+          <w:sz w:val="26"/>
+          <w:szCs w:val="26"/>
+        </w:rPr>
+        <w:t>m l</w:t>
+      </w:r>
+      <w:r>
+        <w:rPr>
+          <w:sz w:val="26"/>
+          <w:szCs w:val="26"/>
+        </w:rPr>
+        <w:t>ớ</w:t>
+      </w:r>
+      <w:r>
+        <w:rPr>
+          <w:sz w:val="26"/>
+          <w:szCs w:val="26"/>
+        </w:rPr>
+        <w:t>n nh</w:t>
+      </w:r>
+      <w:r>
+        <w:rPr>
+          <w:sz w:val="26"/>
+          <w:szCs w:val="26"/>
+        </w:rPr>
+        <w:t>ấ</w:t>
+      </w:r>
+      <w:r>
+        <w:rPr>
+          <w:sz w:val="26"/>
+          <w:szCs w:val="26"/>
+        </w:rPr>
+        <w:t>t trong m</w:t>
+      </w:r>
+      <w:r>
+        <w:rPr>
+          <w:sz w:val="26"/>
+          <w:szCs w:val="26"/>
+        </w:rPr>
+        <w:t>ả</w:t>
+      </w:r>
+      <w:r>
+        <w:rPr>
+          <w:sz w:val="26"/>
+          <w:szCs w:val="26"/>
+        </w:rPr>
+        <w:t>ng.</w:t>
+      </w:r>
+    </w:p>
+    <w:p>
+      <w:pPr>
+        <w:numPr>
+          <w:ilvl w:val="0"/>
+          <w:numId w:val="22"/>
+        </w:numPr>
+        <w:spacing w:line="360" w:lineRule="auto"/>
+        <w:rPr>
+          <w:sz w:val="26"/>
+          <w:szCs w:val="26"/>
+        </w:rPr>
+      </w:pPr>
+      <w:r>
+        <w:rPr>
+          <w:sz w:val="26"/>
+          <w:szCs w:val="26"/>
+        </w:rPr>
+        <w:t>Cho bi</w:t>
+      </w:r>
+      <w:r>
+        <w:rPr>
+          <w:sz w:val="26"/>
+          <w:szCs w:val="26"/>
+        </w:rPr>
+        <w:t>ế</w:t>
+      </w:r>
+      <w:r>
+        <w:rPr>
+          <w:sz w:val="26"/>
+          <w:szCs w:val="26"/>
+        </w:rPr>
+        <w:t>t gi</w:t>
+      </w:r>
+      <w:r>
+        <w:rPr>
+          <w:sz w:val="26"/>
+          <w:szCs w:val="26"/>
+        </w:rPr>
+        <w:t>á</w:t>
+      </w:r>
+      <w:r>
+        <w:rPr>
+          <w:sz w:val="26"/>
+          <w:szCs w:val="26"/>
+        </w:rPr>
+        <w:t xml:space="preserve"> tr</w:t>
+      </w:r>
+      <w:r>
+        <w:rPr>
+          <w:sz w:val="26"/>
+          <w:szCs w:val="26"/>
+        </w:rPr>
+        <w:t>ị</w:t>
+      </w:r>
+      <w:r>
+        <w:rPr>
+          <w:sz w:val="26"/>
+          <w:szCs w:val="26"/>
+        </w:rPr>
+        <w:t xml:space="preserve"> d</w:t>
+      </w:r>
+      <w:r>
+        <w:rPr>
+          <w:sz w:val="26"/>
+          <w:szCs w:val="26"/>
+        </w:rPr>
+        <w:t>ươ</w:t>
+      </w:r>
+      <w:r>
+        <w:rPr>
+          <w:sz w:val="26"/>
+          <w:szCs w:val="26"/>
+        </w:rPr>
+        <w:t>ng nh</w:t>
+      </w:r>
+      <w:r>
+        <w:rPr>
+          <w:sz w:val="26"/>
+          <w:szCs w:val="26"/>
+        </w:rPr>
+        <w:t>ỏ</w:t>
+      </w:r>
+      <w:r>
+        <w:rPr>
+          <w:sz w:val="26"/>
+          <w:szCs w:val="26"/>
+        </w:rPr>
+        <w:t xml:space="preserve"> nh</w:t>
+      </w:r>
+      <w:r>
+        <w:rPr>
+          <w:sz w:val="26"/>
+          <w:szCs w:val="26"/>
+        </w:rPr>
+        <w:t>ấ</w:t>
+      </w:r>
+      <w:r>
+        <w:rPr>
+          <w:sz w:val="26"/>
+          <w:szCs w:val="26"/>
+        </w:rPr>
+        <w:t>t trong m</w:t>
+      </w:r>
+      <w:r>
+        <w:rPr>
+          <w:sz w:val="26"/>
+          <w:szCs w:val="26"/>
+        </w:rPr>
+        <w:t>ản</w:t>
+      </w:r>
+      <w:r>
+        <w:rPr>
+          <w:sz w:val="26"/>
+          <w:szCs w:val="26"/>
+        </w:rPr>
+        <w:t>g</w:t>
+      </w:r>
+    </w:p>
+    <w:p>
+      <w:pPr>
+        <w:numPr>
+          <w:ilvl w:val="0"/>
+          <w:numId w:val="22"/>
+        </w:numPr>
+        <w:spacing w:line="360" w:lineRule="auto"/>
+        <w:rPr>
+          <w:sz w:val="26"/>
+          <w:szCs w:val="26"/>
+        </w:rPr>
+      </w:pPr>
+      <w:r>
+        <w:rPr>
+          <w:sz w:val="26"/>
+          <w:szCs w:val="26"/>
+        </w:rPr>
+        <w:t>T</w:t>
+      </w:r>
+      <w:r>
+        <w:rPr>
+          <w:sz w:val="26"/>
+          <w:szCs w:val="26"/>
+        </w:rPr>
+        <w:t>ì</w:t>
+      </w:r>
+      <w:r>
+        <w:rPr>
+          <w:sz w:val="26"/>
+          <w:szCs w:val="26"/>
+        </w:rPr>
+        <w:t>m m</w:t>
+      </w:r>
+      <w:r>
+        <w:rPr>
+          <w:sz w:val="26"/>
+          <w:szCs w:val="26"/>
+        </w:rPr>
+        <w:t>ộ</w:t>
+      </w:r>
+      <w:r>
+        <w:rPr>
+          <w:sz w:val="26"/>
+          <w:szCs w:val="26"/>
+        </w:rPr>
+        <w:t>t ph</w:t>
+      </w:r>
+      <w:r>
+        <w:rPr>
+          <w:sz w:val="26"/>
+          <w:szCs w:val="26"/>
+        </w:rPr>
+        <w:t>ầ</w:t>
+      </w:r>
+      <w:r>
+        <w:rPr>
+          <w:sz w:val="26"/>
+          <w:szCs w:val="26"/>
+        </w:rPr>
+        <w:t>n t</w:t>
+      </w:r>
+      <w:r>
+        <w:rPr>
+          <w:sz w:val="26"/>
+          <w:szCs w:val="26"/>
+        </w:rPr>
+        <w:t>ử</w:t>
+      </w:r>
+      <w:r>
+        <w:rPr>
+          <w:sz w:val="26"/>
+          <w:szCs w:val="26"/>
+        </w:rPr>
+        <w:t xml:space="preserve"> c</w:t>
+      </w:r>
+      <w:r>
+        <w:rPr>
+          <w:sz w:val="26"/>
+          <w:szCs w:val="26"/>
+        </w:rPr>
+        <w:t>ó</w:t>
+      </w:r>
+      <w:r>
+        <w:rPr>
+          <w:sz w:val="26"/>
+          <w:szCs w:val="26"/>
+        </w:rPr>
+        <w:t xml:space="preserve"> kho</w:t>
+      </w:r>
+      <w:r>
+        <w:rPr>
+          <w:sz w:val="26"/>
+          <w:szCs w:val="26"/>
+        </w:rPr>
+        <w:t>á</w:t>
+      </w:r>
+      <w:r>
+        <w:rPr>
+          <w:sz w:val="26"/>
+          <w:szCs w:val="26"/>
+        </w:rPr>
+        <w:t xml:space="preserve"> b</w:t>
+      </w:r>
+      <w:r>
+        <w:rPr>
+          <w:sz w:val="26"/>
+          <w:szCs w:val="26"/>
+        </w:rPr>
+        <w:t>ằ</w:t>
+      </w:r>
+      <w:r>
+        <w:rPr>
+          <w:sz w:val="26"/>
+          <w:szCs w:val="26"/>
+        </w:rPr>
+        <w:t>ng X c</w:t>
+      </w:r>
+      <w:r>
+        <w:rPr>
+          <w:sz w:val="26"/>
+          <w:szCs w:val="26"/>
+        </w:rPr>
+        <w:t>ó</w:t>
+      </w:r>
+      <w:r>
+        <w:rPr>
+          <w:sz w:val="26"/>
+          <w:szCs w:val="26"/>
+        </w:rPr>
+        <w:t xml:space="preserve"> hay kh</w:t>
+      </w:r>
+      <w:r>
+        <w:rPr>
+          <w:sz w:val="26"/>
+          <w:szCs w:val="26"/>
+        </w:rPr>
+        <w:t>ô</w:t>
+      </w:r>
+      <w:r>
+        <w:rPr>
+          <w:sz w:val="26"/>
+          <w:szCs w:val="26"/>
+        </w:rPr>
+        <w:t>ng trong m</w:t>
+      </w:r>
+      <w:r>
+        <w:rPr>
+          <w:sz w:val="26"/>
+          <w:szCs w:val="26"/>
+        </w:rPr>
+        <w:t>ả</w:t>
+      </w:r>
+      <w:r>
+        <w:rPr>
+          <w:sz w:val="26"/>
+          <w:szCs w:val="26"/>
+        </w:rPr>
+        <w:t>ng (d</w:t>
+      </w:r>
+      <w:r>
+        <w:rPr>
+          <w:sz w:val="26"/>
+          <w:szCs w:val="26"/>
+        </w:rPr>
+        <w:t>ù</w:t>
+      </w:r>
+      <w:r>
+        <w:rPr>
+          <w:sz w:val="26"/>
+          <w:szCs w:val="26"/>
+        </w:rPr>
+        <w:t>ng thu</w:t>
+      </w:r>
+      <w:r>
+        <w:rPr>
+          <w:sz w:val="26"/>
+          <w:szCs w:val="26"/>
+        </w:rPr>
+        <w:t>ậ</w:t>
+      </w:r>
+      <w:r>
+        <w:rPr>
+          <w:sz w:val="26"/>
+          <w:szCs w:val="26"/>
+        </w:rPr>
+        <w:t>t to</w:t>
+      </w:r>
+      <w:r>
+        <w:rPr>
+          <w:sz w:val="26"/>
+          <w:szCs w:val="26"/>
+        </w:rPr>
+        <w:t>á</w:t>
+      </w:r>
+      <w:r>
+        <w:rPr>
+          <w:sz w:val="26"/>
+          <w:szCs w:val="26"/>
+        </w:rPr>
+        <w:t>n t</w:t>
+      </w:r>
+      <w:r>
+        <w:rPr>
+          <w:sz w:val="26"/>
+          <w:szCs w:val="26"/>
+        </w:rPr>
+        <w:t>ì</w:t>
+      </w:r>
+      <w:r>
+        <w:rPr>
+          <w:sz w:val="26"/>
+          <w:szCs w:val="26"/>
+        </w:rPr>
+        <w:t>m ki</w:t>
+      </w:r>
+      <w:r>
+        <w:rPr>
+          <w:sz w:val="26"/>
+          <w:szCs w:val="26"/>
+        </w:rPr>
+        <w:t>ế</w:t>
+      </w:r>
+      <w:r>
+        <w:rPr>
+          <w:sz w:val="26"/>
+          <w:szCs w:val="26"/>
+        </w:rPr>
+        <w:t>m tuy</w:t>
+      </w:r>
+      <w:r>
+        <w:rPr>
+          <w:sz w:val="26"/>
+          <w:szCs w:val="26"/>
+        </w:rPr>
+        <w:t>ế</w:t>
+      </w:r>
+      <w:r>
+        <w:rPr>
+          <w:sz w:val="26"/>
+          <w:szCs w:val="26"/>
+        </w:rPr>
+        <w:t>n t</w:t>
+      </w:r>
+      <w:r>
+        <w:rPr>
+          <w:sz w:val="26"/>
+          <w:szCs w:val="26"/>
+        </w:rPr>
+        <w:t>í</w:t>
+      </w:r>
+      <w:r>
+        <w:rPr>
+          <w:sz w:val="26"/>
+          <w:szCs w:val="26"/>
+        </w:rPr>
+        <w:t>nh)</w:t>
+      </w:r>
+    </w:p>
+    <w:p>
+      <w:pPr>
+        <w:numPr>
+          <w:ilvl w:val="0"/>
+          <w:numId w:val="22"/>
+        </w:numPr>
+        <w:spacing w:line="360" w:lineRule="auto"/>
+        <w:rPr>
+          <w:sz w:val="26"/>
+          <w:szCs w:val="26"/>
+        </w:rPr>
+      </w:pPr>
+      <w:r>
+        <w:rPr>
+          <w:sz w:val="26"/>
+          <w:szCs w:val="26"/>
+        </w:rPr>
+        <w:t>Đế</w:t>
+      </w:r>
+      <w:r>
+        <w:rPr>
+          <w:sz w:val="26"/>
+          <w:szCs w:val="26"/>
+        </w:rPr>
+        <w:t>m s</w:t>
+      </w:r>
+      <w:r>
+        <w:rPr>
+          <w:sz w:val="26"/>
+          <w:szCs w:val="26"/>
+        </w:rPr>
+        <w:t>ố</w:t>
+      </w:r>
+      <w:r>
+        <w:rPr>
+          <w:sz w:val="26"/>
+          <w:szCs w:val="26"/>
+        </w:rPr>
+        <w:t xml:space="preserve"> ph</w:t>
+      </w:r>
+      <w:r>
+        <w:rPr>
+          <w:sz w:val="26"/>
+          <w:szCs w:val="26"/>
+        </w:rPr>
+        <w:t>ầ</w:t>
+      </w:r>
+      <w:r>
+        <w:rPr>
+          <w:sz w:val="26"/>
+          <w:szCs w:val="26"/>
+        </w:rPr>
+        <w:t>n t</w:t>
+      </w:r>
+      <w:r>
+        <w:rPr>
+          <w:sz w:val="26"/>
+          <w:szCs w:val="26"/>
+        </w:rPr>
+        <w:t>ử</w:t>
+      </w:r>
+      <w:r>
+        <w:rPr>
+          <w:sz w:val="26"/>
+          <w:szCs w:val="26"/>
+        </w:rPr>
+        <w:t xml:space="preserve"> c</w:t>
+      </w:r>
+      <w:r>
+        <w:rPr>
+          <w:sz w:val="26"/>
+          <w:szCs w:val="26"/>
+        </w:rPr>
+        <w:t>ó</w:t>
+      </w:r>
+      <w:r>
+        <w:rPr>
+          <w:sz w:val="26"/>
+          <w:szCs w:val="26"/>
+        </w:rPr>
+        <w:t xml:space="preserve"> gi</w:t>
+      </w:r>
+      <w:r>
+        <w:rPr>
+          <w:sz w:val="26"/>
+          <w:szCs w:val="26"/>
+        </w:rPr>
+        <w:t>á</w:t>
+      </w:r>
+      <w:r>
+        <w:rPr>
+          <w:sz w:val="26"/>
+          <w:szCs w:val="26"/>
+        </w:rPr>
+        <w:t xml:space="preserve"> tr</w:t>
+      </w:r>
+      <w:r>
+        <w:rPr>
+          <w:sz w:val="26"/>
+          <w:szCs w:val="26"/>
+        </w:rPr>
+        <w:t>ị</w:t>
+      </w:r>
+      <w:r>
+        <w:rPr>
+          <w:sz w:val="26"/>
+          <w:szCs w:val="26"/>
+        </w:rPr>
+        <w:t xml:space="preserve"> b</w:t>
+      </w:r>
+      <w:r>
+        <w:rPr>
+          <w:sz w:val="26"/>
+          <w:szCs w:val="26"/>
+        </w:rPr>
+        <w:t>ằ</w:t>
+      </w:r>
+      <w:r>
+        <w:rPr>
+          <w:sz w:val="26"/>
+          <w:szCs w:val="26"/>
+        </w:rPr>
+        <w:t>ng X trong m</w:t>
+      </w:r>
+      <w:r>
+        <w:rPr>
+          <w:sz w:val="26"/>
+          <w:szCs w:val="26"/>
+        </w:rPr>
+        <w:t>ả</w:t>
+      </w:r>
+      <w:r>
+        <w:rPr>
+          <w:sz w:val="26"/>
+          <w:szCs w:val="26"/>
+        </w:rPr>
+        <w:t>ng. N</w:t>
+      </w:r>
+      <w:r>
+        <w:rPr>
+          <w:sz w:val="26"/>
+          <w:szCs w:val="26"/>
+        </w:rPr>
+        <w:t>ế</w:t>
+      </w:r>
+      <w:r>
+        <w:rPr>
+          <w:sz w:val="26"/>
+          <w:szCs w:val="26"/>
+        </w:rPr>
+        <w:t>u kh</w:t>
+      </w:r>
+      <w:r>
+        <w:rPr>
+          <w:sz w:val="26"/>
+          <w:szCs w:val="26"/>
+        </w:rPr>
+        <w:t>ô</w:t>
+      </w:r>
+      <w:r>
+        <w:rPr>
+          <w:sz w:val="26"/>
+          <w:szCs w:val="26"/>
+        </w:rPr>
+        <w:t>ng c</w:t>
+      </w:r>
+      <w:r>
+        <w:rPr>
+          <w:sz w:val="26"/>
+          <w:szCs w:val="26"/>
+        </w:rPr>
+        <w:t>ó</w:t>
+      </w:r>
+      <w:r>
+        <w:rPr>
+          <w:sz w:val="26"/>
+          <w:szCs w:val="26"/>
+        </w:rPr>
+        <w:t xml:space="preserve"> th</w:t>
+      </w:r>
+      <w:r>
+        <w:rPr>
+          <w:sz w:val="26"/>
+          <w:szCs w:val="26"/>
+        </w:rPr>
+        <w:t>ì</w:t>
+      </w:r>
+      <w:r>
+        <w:rPr>
+          <w:sz w:val="26"/>
+          <w:szCs w:val="26"/>
+        </w:rPr>
+        <w:t xml:space="preserve"> th</w:t>
+      </w:r>
+      <w:r>
+        <w:rPr>
+          <w:sz w:val="26"/>
+          <w:szCs w:val="26"/>
+        </w:rPr>
+        <w:t>ô</w:t>
+      </w:r>
+      <w:r>
+        <w:rPr>
+          <w:sz w:val="26"/>
+          <w:szCs w:val="26"/>
+        </w:rPr>
+        <w:t>ng b</w:t>
+      </w:r>
+      <w:r>
+        <w:rPr>
+          <w:sz w:val="26"/>
+          <w:szCs w:val="26"/>
+        </w:rPr>
+        <w:t>á</w:t>
+      </w:r>
+      <w:r>
+        <w:rPr>
+          <w:sz w:val="26"/>
+          <w:szCs w:val="26"/>
+        </w:rPr>
+        <w:t>o kh</w:t>
+      </w:r>
+      <w:r>
+        <w:rPr>
+          <w:sz w:val="26"/>
+          <w:szCs w:val="26"/>
+        </w:rPr>
+        <w:t>ô</w:t>
+      </w:r>
+      <w:r>
+        <w:rPr>
+          <w:sz w:val="26"/>
+          <w:szCs w:val="26"/>
+        </w:rPr>
+        <w:t>ng c</w:t>
+      </w:r>
+      <w:r>
+        <w:rPr>
+          <w:sz w:val="26"/>
+          <w:szCs w:val="26"/>
+        </w:rPr>
+        <w:t>ó</w:t>
+      </w:r>
+      <w:r>
+        <w:rPr>
+          <w:sz w:val="26"/>
+          <w:szCs w:val="26"/>
+        </w:rPr>
+        <w:t>.</w:t>
+      </w:r>
+    </w:p>
+    <w:p>
+      <w:pPr>
+        <w:spacing w:after="160" w:line="259" w:lineRule="auto"/>
+        <w:rPr>
+          <w:sz w:val="26"/>
+          <w:szCs w:val="26"/>
+        </w:rPr>
+      </w:pPr>
+      <w:r>
+        <w:rPr>
+          <w:sz w:val="26"/>
+          <w:szCs w:val="26"/>
+        </w:rPr>
+        <w:br w:type="page"/>
+      </w:r>
+    </w:p>
+    <w:p>
+      <w:pPr>
+        <w:spacing w:after="240"/>
+        <w:jc w:val="both"/>
+        <w:rPr>
+          <w:sz w:val="26"/>
+          <w:szCs w:val="26"/>
+          <w:u w:val="single"/>
+        </w:rPr>
+      </w:pPr>
+      <w:r>
+        <w:rPr>
+          <w:b/>
+          <w:bCs/>
+          <w:sz w:val="28"/>
+          <w:szCs w:val="28"/>
+          <w:u w:val="single"/>
+        </w:rPr>
+        <w:lastRenderedPageBreak/>
+        <w:t>HƯỚNG DẪN SỬ DỤNG</w:t>
       </w:r>
     </w:p>
     <w:p>
@@ -668,7 +2599,6 @@
           <w:sz w:val="26"/>
           <w:szCs w:val="26"/>
         </w:rPr>
-        <w:lastRenderedPageBreak/>
         <w:t>Trong trường hợp nhập ngoài khoảng từ 0 đến 8 sẽ có thông báo “Khong co lua chon co san, xin moi nhap lai” và người dùng sẽ được yêu cầu nhập lại</w:t>
       </w:r>
     </w:p>
@@ -905,8 +2835,20 @@
           <w:szCs w:val="26"/>
           <w:lang w:eastAsia="ja-JP"/>
         </w:rPr>
-        <w:t xml:space="preserve"> “Ban muon xoa phan tu thu may? Chon mot so tu 0 den n-1:“</w:t>
-      </w:r>
+        <w:t xml:space="preserve"> “Ban muon xoa phan tu thu may? Chon mot so tu 0 den n-</w:t>
+      </w:r>
+      <w:proofErr w:type="gramStart"/>
+      <w:r>
+        <w:rPr>
+          <w:i/>
+          <w:iCs/>
+          <w:sz w:val="26"/>
+          <w:szCs w:val="26"/>
+          <w:lang w:eastAsia="ja-JP"/>
+        </w:rPr>
+        <w:t>1:“</w:t>
+      </w:r>
+      <w:proofErr w:type="gramEnd"/>
       <w:r>
         <w:rPr>
           <w:sz w:val="26"/>
@@ -1090,6 +3032,7 @@
           <w:szCs w:val="26"/>
           <w:lang w:eastAsia="ja-JP"/>
         </w:rPr>
+        <w:lastRenderedPageBreak/>
         <w:t xml:space="preserve">Chương trình sẽ xóa phần tử đó và thông báo cho người dùng </w:t>
       </w:r>
       <w:r>
@@ -2914,6 +4857,122 @@
     </w:lvl>
   </w:abstractNum>
   <w:abstractNum w:abstractNumId="3" w15:restartNumberingAfterBreak="0">
+    <w:nsid w:val="19575C6A"/>
+    <w:multiLevelType w:val="hybridMultilevel"/>
+    <w:tmpl w:val="85989E54"/>
+    <w:lvl w:ilvl="0" w:tplc="04090019">
+      <w:start w:val="1"/>
+      <w:numFmt w:val="lowerLetter"/>
+      <w:lvlText w:val="%1."/>
+      <w:lvlJc w:val="left"/>
+      <w:pPr>
+        <w:tabs>
+          <w:tab w:val="num" w:pos="720"/>
+        </w:tabs>
+        <w:ind w:left="720" w:hanging="360"/>
+      </w:pPr>
+      <w:rPr>
+        <w:rFonts w:hint="default"/>
+      </w:rPr>
+    </w:lvl>
+    <w:lvl w:ilvl="1" w:tplc="04090019" w:tentative="1">
+      <w:start w:val="1"/>
+      <w:numFmt w:val="lowerLetter"/>
+      <w:lvlText w:val="%2."/>
+      <w:lvlJc w:val="left"/>
+      <w:pPr>
+        <w:tabs>
+          <w:tab w:val="num" w:pos="1440"/>
+        </w:tabs>
+        <w:ind w:left="1440" w:hanging="360"/>
+      </w:pPr>
+    </w:lvl>
+    <w:lvl w:ilvl="2" w:tplc="0409001B" w:tentative="1">
+      <w:start w:val="1"/>
+      <w:numFmt w:val="lowerRoman"/>
+      <w:lvlText w:val="%3."/>
+      <w:lvlJc w:val="right"/>
+      <w:pPr>
+        <w:tabs>
+          <w:tab w:val="num" w:pos="2160"/>
+        </w:tabs>
+        <w:ind w:left="2160" w:hanging="180"/>
+      </w:pPr>
+    </w:lvl>
+    <w:lvl w:ilvl="3" w:tplc="0409000F" w:tentative="1">
+      <w:start w:val="1"/>
+      <w:numFmt w:val="decimal"/>
+      <w:lvlText w:val="%4."/>
+      <w:lvlJc w:val="left"/>
+      <w:pPr>
+        <w:tabs>
+          <w:tab w:val="num" w:pos="2880"/>
+        </w:tabs>
+        <w:ind w:left="2880" w:hanging="360"/>
+      </w:pPr>
+    </w:lvl>
+    <w:lvl w:ilvl="4" w:tplc="04090019" w:tentative="1">
+      <w:start w:val="1"/>
+      <w:numFmt w:val="lowerLetter"/>
+      <w:lvlText w:val="%5."/>
+      <w:lvlJc w:val="left"/>
+      <w:pPr>
+        <w:tabs>
+          <w:tab w:val="num" w:pos="3600"/>
+        </w:tabs>
+        <w:ind w:left="3600" w:hanging="360"/>
+      </w:pPr>
+    </w:lvl>
+    <w:lvl w:ilvl="5" w:tplc="0409001B" w:tentative="1">
+      <w:start w:val="1"/>
+      <w:numFmt w:val="lowerRoman"/>
+      <w:lvlText w:val="%6."/>
+      <w:lvlJc w:val="right"/>
+      <w:pPr>
+        <w:tabs>
+          <w:tab w:val="num" w:pos="4320"/>
+        </w:tabs>
+        <w:ind w:left="4320" w:hanging="180"/>
+      </w:pPr>
+    </w:lvl>
+    <w:lvl w:ilvl="6" w:tplc="0409000F" w:tentative="1">
+      <w:start w:val="1"/>
+      <w:numFmt w:val="decimal"/>
+      <w:lvlText w:val="%7."/>
+      <w:lvlJc w:val="left"/>
+      <w:pPr>
+        <w:tabs>
+          <w:tab w:val="num" w:pos="5040"/>
+        </w:tabs>
+        <w:ind w:left="5040" w:hanging="360"/>
+      </w:pPr>
+    </w:lvl>
+    <w:lvl w:ilvl="7" w:tplc="04090019" w:tentative="1">
+      <w:start w:val="1"/>
+      <w:numFmt w:val="lowerLetter"/>
+      <w:lvlText w:val="%8."/>
+      <w:lvlJc w:val="left"/>
+      <w:pPr>
+        <w:tabs>
+          <w:tab w:val="num" w:pos="5760"/>
+        </w:tabs>
+        <w:ind w:left="5760" w:hanging="360"/>
+      </w:pPr>
+    </w:lvl>
+    <w:lvl w:ilvl="8" w:tplc="0409001B" w:tentative="1">
+      <w:start w:val="1"/>
+      <w:numFmt w:val="lowerRoman"/>
+      <w:lvlText w:val="%9."/>
+      <w:lvlJc w:val="right"/>
+      <w:pPr>
+        <w:tabs>
+          <w:tab w:val="num" w:pos="6480"/>
+        </w:tabs>
+        <w:ind w:left="6480" w:hanging="180"/>
+      </w:pPr>
+    </w:lvl>
+  </w:abstractNum>
+  <w:abstractNum w:abstractNumId="4" w15:restartNumberingAfterBreak="0">
     <w:nsid w:val="23D13C67"/>
     <w:multiLevelType w:val="hybridMultilevel"/>
     <w:tmpl w:val="D26068FC"/>
@@ -3026,7 +5085,7 @@
       </w:rPr>
     </w:lvl>
   </w:abstractNum>
-  <w:abstractNum w:abstractNumId="4" w15:restartNumberingAfterBreak="0">
+  <w:abstractNum w:abstractNumId="5" w15:restartNumberingAfterBreak="0">
     <w:nsid w:val="295438E7"/>
     <w:multiLevelType w:val="hybridMultilevel"/>
     <w:tmpl w:val="5EC88DEE"/>
@@ -3139,7 +5198,7 @@
       </w:rPr>
     </w:lvl>
   </w:abstractNum>
-  <w:abstractNum w:abstractNumId="5" w15:restartNumberingAfterBreak="0">
+  <w:abstractNum w:abstractNumId="6" w15:restartNumberingAfterBreak="0">
     <w:nsid w:val="2BCB4D54"/>
     <w:multiLevelType w:val="hybridMultilevel"/>
     <w:tmpl w:val="98D6CDE0"/>
@@ -3252,7 +5311,7 @@
       </w:rPr>
     </w:lvl>
   </w:abstractNum>
-  <w:abstractNum w:abstractNumId="6" w15:restartNumberingAfterBreak="0">
+  <w:abstractNum w:abstractNumId="7" w15:restartNumberingAfterBreak="0">
     <w:nsid w:val="2F0876EA"/>
     <w:multiLevelType w:val="multilevel"/>
     <w:tmpl w:val="A37A075E"/>
@@ -3374,7 +5433,7 @@
       </w:rPr>
     </w:lvl>
   </w:abstractNum>
-  <w:abstractNum w:abstractNumId="7" w15:restartNumberingAfterBreak="0">
+  <w:abstractNum w:abstractNumId="8" w15:restartNumberingAfterBreak="0">
     <w:nsid w:val="48E54791"/>
     <w:multiLevelType w:val="hybridMultilevel"/>
     <w:tmpl w:val="A29CC338"/>
@@ -3487,7 +5546,7 @@
       </w:rPr>
     </w:lvl>
   </w:abstractNum>
-  <w:abstractNum w:abstractNumId="8" w15:restartNumberingAfterBreak="0">
+  <w:abstractNum w:abstractNumId="9" w15:restartNumberingAfterBreak="0">
     <w:nsid w:val="4AF61384"/>
     <w:multiLevelType w:val="hybridMultilevel"/>
     <w:tmpl w:val="B492D1F6"/>
@@ -3600,7 +5659,7 @@
       </w:rPr>
     </w:lvl>
   </w:abstractNum>
-  <w:abstractNum w:abstractNumId="9" w15:restartNumberingAfterBreak="0">
+  <w:abstractNum w:abstractNumId="10" w15:restartNumberingAfterBreak="0">
     <w:nsid w:val="4F1A6AC6"/>
     <w:multiLevelType w:val="hybridMultilevel"/>
     <w:tmpl w:val="F976A4C0"/>
@@ -3713,7 +5772,7 @@
       </w:rPr>
     </w:lvl>
   </w:abstractNum>
-  <w:abstractNum w:abstractNumId="10" w15:restartNumberingAfterBreak="0">
+  <w:abstractNum w:abstractNumId="11" w15:restartNumberingAfterBreak="0">
     <w:nsid w:val="56D57F21"/>
     <w:multiLevelType w:val="hybridMultilevel"/>
     <w:tmpl w:val="F1420BFC"/>
@@ -3826,7 +5885,7 @@
       </w:rPr>
     </w:lvl>
   </w:abstractNum>
-  <w:abstractNum w:abstractNumId="11" w15:restartNumberingAfterBreak="0">
+  <w:abstractNum w:abstractNumId="12" w15:restartNumberingAfterBreak="0">
     <w:nsid w:val="59B53B92"/>
     <w:multiLevelType w:val="hybridMultilevel"/>
     <w:tmpl w:val="23E8E624"/>
@@ -3939,7 +5998,7 @@
       </w:rPr>
     </w:lvl>
   </w:abstractNum>
-  <w:abstractNum w:abstractNumId="12" w15:restartNumberingAfterBreak="0">
+  <w:abstractNum w:abstractNumId="13" w15:restartNumberingAfterBreak="0">
     <w:nsid w:val="5B064F19"/>
     <w:multiLevelType w:val="multilevel"/>
     <w:tmpl w:val="88D4B61E"/>
@@ -4052,7 +6111,7 @@
       </w:rPr>
     </w:lvl>
   </w:abstractNum>
-  <w:abstractNum w:abstractNumId="13" w15:restartNumberingAfterBreak="0">
+  <w:abstractNum w:abstractNumId="14" w15:restartNumberingAfterBreak="0">
     <w:nsid w:val="5C7D715C"/>
     <w:multiLevelType w:val="hybridMultilevel"/>
     <w:tmpl w:val="4768F142"/>
@@ -4165,7 +6224,7 @@
       </w:rPr>
     </w:lvl>
   </w:abstractNum>
-  <w:abstractNum w:abstractNumId="14" w15:restartNumberingAfterBreak="0">
+  <w:abstractNum w:abstractNumId="15" w15:restartNumberingAfterBreak="0">
     <w:nsid w:val="645F51AD"/>
     <w:multiLevelType w:val="hybridMultilevel"/>
     <w:tmpl w:val="2F2ABBF2"/>
@@ -4278,7 +6337,7 @@
       </w:rPr>
     </w:lvl>
   </w:abstractNum>
-  <w:abstractNum w:abstractNumId="15" w15:restartNumberingAfterBreak="0">
+  <w:abstractNum w:abstractNumId="16" w15:restartNumberingAfterBreak="0">
     <w:nsid w:val="69AF315A"/>
     <w:multiLevelType w:val="multilevel"/>
     <w:tmpl w:val="28546C08"/>
@@ -4400,7 +6459,7 @@
       </w:rPr>
     </w:lvl>
   </w:abstractNum>
-  <w:abstractNum w:abstractNumId="16" w15:restartNumberingAfterBreak="0">
+  <w:abstractNum w:abstractNumId="17" w15:restartNumberingAfterBreak="0">
     <w:nsid w:val="6CE01C72"/>
     <w:multiLevelType w:val="multilevel"/>
     <w:tmpl w:val="28546C08"/>
@@ -4522,7 +6581,7 @@
       </w:rPr>
     </w:lvl>
   </w:abstractNum>
-  <w:abstractNum w:abstractNumId="17" w15:restartNumberingAfterBreak="0">
+  <w:abstractNum w:abstractNumId="18" w15:restartNumberingAfterBreak="0">
     <w:nsid w:val="77097063"/>
     <w:multiLevelType w:val="multilevel"/>
     <w:tmpl w:val="9FA4CE24"/>
@@ -4635,7 +6694,7 @@
       </w:rPr>
     </w:lvl>
   </w:abstractNum>
-  <w:abstractNum w:abstractNumId="18" w15:restartNumberingAfterBreak="0">
+  <w:abstractNum w:abstractNumId="19" w15:restartNumberingAfterBreak="0">
     <w:nsid w:val="7A002F1D"/>
     <w:multiLevelType w:val="multilevel"/>
     <w:tmpl w:val="28546C08"/>
@@ -4757,7 +6816,7 @@
       </w:rPr>
     </w:lvl>
   </w:abstractNum>
-  <w:abstractNum w:abstractNumId="19" w15:restartNumberingAfterBreak="0">
+  <w:abstractNum w:abstractNumId="20" w15:restartNumberingAfterBreak="0">
     <w:nsid w:val="7B71789D"/>
     <w:multiLevelType w:val="hybridMultilevel"/>
     <w:tmpl w:val="C060A12A"/>
@@ -4870,7 +6929,7 @@
       </w:rPr>
     </w:lvl>
   </w:abstractNum>
-  <w:abstractNum w:abstractNumId="20" w15:restartNumberingAfterBreak="0">
+  <w:abstractNum w:abstractNumId="21" w15:restartNumberingAfterBreak="0">
     <w:nsid w:val="7C3D0681"/>
     <w:multiLevelType w:val="hybridMultilevel"/>
     <w:tmpl w:val="5CA8F4DA"/>
@@ -4984,67 +7043,70 @@
     </w:lvl>
   </w:abstractNum>
   <w:num w:numId="1">
-    <w:abstractNumId w:val="13"/>
+    <w:abstractNumId w:val="14"/>
   </w:num>
   <w:num w:numId="2">
     <w:abstractNumId w:val="0"/>
   </w:num>
   <w:num w:numId="3">
-    <w:abstractNumId w:val="8"/>
+    <w:abstractNumId w:val="9"/>
   </w:num>
   <w:num w:numId="4">
     <w:abstractNumId w:val="1"/>
   </w:num>
   <w:num w:numId="5">
+    <w:abstractNumId w:val="20"/>
+  </w:num>
+  <w:num w:numId="6">
+    <w:abstractNumId w:val="4"/>
+  </w:num>
+  <w:num w:numId="7">
+    <w:abstractNumId w:val="10"/>
+  </w:num>
+  <w:num w:numId="8">
+    <w:abstractNumId w:val="15"/>
+  </w:num>
+  <w:num w:numId="9">
+    <w:abstractNumId w:val="5"/>
+  </w:num>
+  <w:num w:numId="10">
+    <w:abstractNumId w:val="6"/>
+  </w:num>
+  <w:num w:numId="11">
+    <w:abstractNumId w:val="8"/>
+  </w:num>
+  <w:num w:numId="12">
+    <w:abstractNumId w:val="7"/>
+  </w:num>
+  <w:num w:numId="13">
+    <w:abstractNumId w:val="16"/>
+  </w:num>
+  <w:num w:numId="14">
     <w:abstractNumId w:val="19"/>
   </w:num>
-  <w:num w:numId="6">
-    <w:abstractNumId w:val="3"/>
+  <w:num w:numId="15">
+    <w:abstractNumId w:val="17"/>
   </w:num>
-  <w:num w:numId="7">
-    <w:abstractNumId w:val="9"/>
-  </w:num>
-  <w:num w:numId="8">
-    <w:abstractNumId w:val="14"/>
-  </w:num>
-  <w:num w:numId="9">
-    <w:abstractNumId w:val="4"/>
-  </w:num>
-  <w:num w:numId="10">
-    <w:abstractNumId w:val="5"/>
-  </w:num>
-  <w:num w:numId="11">
-    <w:abstractNumId w:val="7"/>
-  </w:num>
-  <w:num w:numId="12">
-    <w:abstractNumId w:val="6"/>
-  </w:num>
-  <w:num w:numId="13">
-    <w:abstractNumId w:val="15"/>
-  </w:num>
-  <w:num w:numId="14">
+  <w:num w:numId="16">
     <w:abstractNumId w:val="18"/>
   </w:num>
-  <w:num w:numId="15">
-    <w:abstractNumId w:val="16"/>
-  </w:num>
-  <w:num w:numId="16">
-    <w:abstractNumId w:val="17"/>
-  </w:num>
   <w:num w:numId="17">
-    <w:abstractNumId w:val="12"/>
+    <w:abstractNumId w:val="13"/>
   </w:num>
   <w:num w:numId="18">
-    <w:abstractNumId w:val="20"/>
+    <w:abstractNumId w:val="21"/>
   </w:num>
   <w:num w:numId="19">
-    <w:abstractNumId w:val="10"/>
+    <w:abstractNumId w:val="11"/>
   </w:num>
   <w:num w:numId="20">
-    <w:abstractNumId w:val="11"/>
+    <w:abstractNumId w:val="12"/>
   </w:num>
   <w:num w:numId="21">
     <w:abstractNumId w:val="2"/>
+  </w:num>
+  <w:num w:numId="22">
+    <w:abstractNumId w:val="3"/>
   </w:num>
 </w:numbering>
 </file>

</xml_diff>